<commit_message>
updating "no email" thing
</commit_message>
<xml_diff>
--- a/TechComm/semester/2022-08-Fall/ShortGuide2TW-Fall22.docx
+++ b/TechComm/semester/2022-08-Fall/ShortGuide2TW-Fall22.docx
@@ -1328,7 +1328,10 @@
         <w:t xml:space="preserve"> </w:t>
       </w:r>
       <w:r>
-        <w:t>August 13</w:t>
+        <w:t>August 1</w:t>
+      </w:r>
+      <w:r>
+        <w:t>4</w:t>
       </w:r>
       <w:r>
         <w:t>, 2022</w:t>
@@ -2098,7 +2101,11 @@
         <w:pStyle w:val="Subtitle"/>
       </w:pPr>
       <w:r>
-        <w:t>English 3764</w:t>
+        <w:t xml:space="preserve">English </w:t>
+      </w:r>
+      <w:proofErr w:type="gramStart"/>
+      <w:r>
+        <w:t>3764</w:t>
       </w:r>
       <w:r>
         <w:rPr>
@@ -2126,6 +2133,7 @@
         </w:rPr>
         <w:t>⚫</w:t>
       </w:r>
+      <w:proofErr w:type="gramEnd"/>
       <w:r>
         <w:rPr>
           <w:color w:val="861F41"/>
@@ -3401,7 +3409,15 @@
           </w:p>
           <w:p>
             <w:r>
-              <w:t>Working, dependable Internet access and a backup plan. If the connection where you live goes out, know where you can go for free WiFi.</w:t>
+              <w:t xml:space="preserve">Working, dependable Internet access and a backup plan. If the connection where you live goes out, know where you can go for free </w:t>
+            </w:r>
+            <w:proofErr w:type="spellStart"/>
+            <w:r>
+              <w:t>WiFi</w:t>
+            </w:r>
+            <w:proofErr w:type="spellEnd"/>
+            <w:r>
+              <w:t>.</w:t>
             </w:r>
           </w:p>
         </w:tc>
@@ -3553,10 +3569,18 @@
               <w:t>s</w:t>
             </w:r>
             <w:r>
-              <w:t xml:space="preserve"> or MOV</w:t>
-            </w:r>
-            <w:r>
-              <w:t>s.</w:t>
+              <w:t xml:space="preserve"> or </w:t>
+            </w:r>
+            <w:proofErr w:type="spellStart"/>
+            <w:r>
+              <w:t>MOV</w:t>
+            </w:r>
+            <w:r>
+              <w:t>s</w:t>
+            </w:r>
+            <w:proofErr w:type="spellEnd"/>
+            <w:r>
+              <w:t>.</w:t>
             </w:r>
           </w:p>
         </w:tc>
@@ -3651,7 +3675,7 @@
         <w:rPr>
           <w:i/>
           <w:iCs/>
-          <w:color w:val="FF0000"/>
+          <w:color w:val="auto"/>
         </w:rPr>
       </w:pPr>
       <w:r>
@@ -3732,7 +3756,14 @@
           <w:i/>
           <w:iCs/>
         </w:rPr>
-        <w:t xml:space="preserve"> August 18</w:t>
+        <w:t xml:space="preserve"> August 1</w:t>
+      </w:r>
+      <w:r>
+        <w:rPr>
+          <w:i/>
+          <w:iCs/>
+        </w:rPr>
+        <w:t>4</w:t>
       </w:r>
       <w:r>
         <w:rPr>
@@ -5528,12 +5559,12 @@
         </w:tc>
         <w:tc>
           <w:tcPr>
-            <w:tcW w:w="4590" w:type="dxa"/>
+            <w:tcW w:w="12150" w:type="dxa"/>
+            <w:gridSpan w:val="3"/>
           </w:tcPr>
           <w:p>
             <w:pPr>
               <w:ind w:left="842" w:hanging="842"/>
-              <w:contextualSpacing/>
               <w:rPr>
                 <w:sz w:val="18"/>
                 <w:szCs w:val="18"/>
@@ -5544,35 +5575,8 @@
                 <w:sz w:val="18"/>
                 <w:szCs w:val="18"/>
               </w:rPr>
-              <w:t>Thanksgiving Break, No classes or email contact</w:t>
-            </w:r>
-          </w:p>
-        </w:tc>
-        <w:tc>
-          <w:tcPr>
-            <w:tcW w:w="2610" w:type="dxa"/>
-          </w:tcPr>
-          <w:p>
-            <w:pPr>
-              <w:rPr>
-                <w:sz w:val="18"/>
-                <w:szCs w:val="18"/>
-              </w:rPr>
-            </w:pPr>
-          </w:p>
-        </w:tc>
-        <w:tc>
-          <w:tcPr>
-            <w:tcW w:w="4950" w:type="dxa"/>
-          </w:tcPr>
-          <w:p>
-            <w:pPr>
-              <w:ind w:left="842" w:hanging="842"/>
-              <w:rPr>
-                <w:sz w:val="18"/>
-                <w:szCs w:val="18"/>
-              </w:rPr>
-            </w:pPr>
+              <w:t>Thanksgiving Break, No classes or email (other than emergencies)</w:t>
+            </w:r>
           </w:p>
         </w:tc>
       </w:tr>
@@ -7184,7 +7188,27 @@
                                 <w:sz w:val="24"/>
                                 <w:szCs w:val="24"/>
                               </w:rPr>
-                              <w:t>(no questions asked)</w:t>
+                              <w:t>(</w:t>
+                            </w:r>
+                            <w:proofErr w:type="gramStart"/>
+                            <w:r>
+                              <w:rPr>
+                                <w:rFonts w:ascii="Acherus Grotesque Medium" w:hAnsi="Acherus Grotesque Medium"/>
+                                <w:color w:val="FFFFFF" w:themeColor="background1"/>
+                                <w:sz w:val="24"/>
+                                <w:szCs w:val="24"/>
+                              </w:rPr>
+                              <w:t>no</w:t>
+                            </w:r>
+                            <w:proofErr w:type="gramEnd"/>
+                            <w:r>
+                              <w:rPr>
+                                <w:rFonts w:ascii="Acherus Grotesque Medium" w:hAnsi="Acherus Grotesque Medium"/>
+                                <w:color w:val="FFFFFF" w:themeColor="background1"/>
+                                <w:sz w:val="24"/>
+                                <w:szCs w:val="24"/>
+                              </w:rPr>
+                              <w:t xml:space="preserve"> questions asked)</w:t>
                             </w:r>
                           </w:p>
                         </w:txbxContent>
@@ -9175,7 +9199,21 @@
         <w:rPr>
           <w:rFonts w:eastAsia="Arial"/>
         </w:rPr>
-        <w:t>, mortar and pestle)</w:t>
+        <w:t xml:space="preserve">, </w:t>
+      </w:r>
+      <w:proofErr w:type="gramStart"/>
+      <w:r>
+        <w:rPr>
+          <w:rFonts w:eastAsia="Arial"/>
+        </w:rPr>
+        <w:t>mortar</w:t>
+      </w:r>
+      <w:proofErr w:type="gramEnd"/>
+      <w:r>
+        <w:rPr>
+          <w:rFonts w:eastAsia="Arial"/>
+        </w:rPr>
+        <w:t xml:space="preserve"> and pestle)</w:t>
       </w:r>
       <w:r>
         <w:rPr>
@@ -14953,11 +14991,19 @@
               </w:rPr>
               <w:br/>
             </w:r>
+            <w:proofErr w:type="spellStart"/>
             <w:r>
               <w:rPr>
                 <w:lang w:val="en"/>
               </w:rPr>
-              <w:t xml:space="preserve">Schedule </w:t>
+              <w:t>Schedule</w:t>
+            </w:r>
+            <w:proofErr w:type="spellEnd"/>
+            <w:r>
+              <w:rPr>
+                <w:lang w:val="en"/>
+              </w:rPr>
+              <w:t xml:space="preserve"> </w:t>
             </w:r>
             <w:r>
               <w:rPr>
@@ -15628,7 +15674,25 @@
           <w:sz w:val="16"/>
           <w:szCs w:val="16"/>
         </w:rPr>
-        <w:t>Print or ebook of 13th ed. is fine. Other editions may work, but page numbers will differ. I can</w:t>
+        <w:t xml:space="preserve">Print or </w:t>
+      </w:r>
+      <w:proofErr w:type="spellStart"/>
+      <w:r>
+        <w:rPr>
+          <w:rFonts w:ascii="Acherus Grotesque Light" w:hAnsi="Acherus Grotesque Light" w:cs="Calibri"/>
+          <w:sz w:val="16"/>
+          <w:szCs w:val="16"/>
+        </w:rPr>
+        <w:t>ebook</w:t>
+      </w:r>
+      <w:proofErr w:type="spellEnd"/>
+      <w:r>
+        <w:rPr>
+          <w:rFonts w:ascii="Acherus Grotesque Light" w:hAnsi="Acherus Grotesque Light" w:cs="Calibri"/>
+          <w:sz w:val="16"/>
+          <w:szCs w:val="16"/>
+        </w:rPr>
+        <w:t xml:space="preserve"> of 13th ed. is fine. Other editions may work, but page numbers will differ. I can</w:t>
       </w:r>
       <w:r>
         <w:rPr>
@@ -15788,7 +15852,7 @@
         <v:path o:extrusionok="f" gradientshapeok="t" o:connecttype="rect"/>
         <o:lock v:ext="edit" aspectratio="t"/>
       </v:shapetype>
-      <v:shape id="_x0000_i1094" type="#_x0000_t75" alt="Yes" style="width:12pt;height:12pt;visibility:visible;mso-wrap-style:square" o:bullet="t">
+      <v:shape id="_x0000_i1037" type="#_x0000_t75" alt="Yes" style="width:12pt;height:12pt;visibility:visible;mso-wrap-style:square" o:bullet="t">
         <v:imagedata r:id="rId1" o:title="Yes"/>
       </v:shape>
     </w:pict>

</xml_diff>

<commit_message>
adding ch 11 to week 4
</commit_message>
<xml_diff>
--- a/TechComm/semester/2022-08-Fall/ShortGuide2TW-Fall22.docx
+++ b/TechComm/semester/2022-08-Fall/ShortGuide2TW-Fall22.docx
@@ -2101,11 +2101,7 @@
         <w:pStyle w:val="Subtitle"/>
       </w:pPr>
       <w:r>
-        <w:t xml:space="preserve">English </w:t>
-      </w:r>
-      <w:proofErr w:type="gramStart"/>
-      <w:r>
-        <w:t>3764</w:t>
+        <w:t>English 3764</w:t>
       </w:r>
       <w:r>
         <w:rPr>
@@ -2133,7 +2129,6 @@
         </w:rPr>
         <w:t>⚫</w:t>
       </w:r>
-      <w:proofErr w:type="gramEnd"/>
       <w:r>
         <w:rPr>
           <w:color w:val="861F41"/>
@@ -3409,15 +3404,7 @@
           </w:p>
           <w:p>
             <w:r>
-              <w:t xml:space="preserve">Working, dependable Internet access and a backup plan. If the connection where you live goes out, know where you can go for free </w:t>
-            </w:r>
-            <w:proofErr w:type="spellStart"/>
-            <w:r>
-              <w:t>WiFi</w:t>
-            </w:r>
-            <w:proofErr w:type="spellEnd"/>
-            <w:r>
-              <w:t>.</w:t>
+              <w:t>Working, dependable Internet access and a backup plan. If the connection where you live goes out, know where you can go for free WiFi.</w:t>
             </w:r>
           </w:p>
         </w:tc>
@@ -3569,18 +3556,10 @@
               <w:t>s</w:t>
             </w:r>
             <w:r>
-              <w:t xml:space="preserve"> or </w:t>
-            </w:r>
-            <w:proofErr w:type="spellStart"/>
-            <w:r>
-              <w:t>MOV</w:t>
-            </w:r>
-            <w:r>
-              <w:t>s</w:t>
-            </w:r>
-            <w:proofErr w:type="spellEnd"/>
-            <w:r>
-              <w:t>.</w:t>
+              <w:t xml:space="preserve"> or MOV</w:t>
+            </w:r>
+            <w:r>
+              <w:t>s.</w:t>
             </w:r>
           </w:p>
         </w:tc>
@@ -4381,6 +4360,22 @@
               <w:t>Ch 20, “Writing Definitions, Descriptions, &amp; Instructions,” pp. 561–569</w:t>
             </w:r>
           </w:p>
+          <w:p>
+            <w:pPr>
+              <w:ind w:left="842" w:hanging="842"/>
+              <w:rPr>
+                <w:sz w:val="18"/>
+                <w:szCs w:val="18"/>
+              </w:rPr>
+            </w:pPr>
+            <w:r>
+              <w:rPr>
+                <w:sz w:val="18"/>
+                <w:szCs w:val="18"/>
+              </w:rPr>
+              <w:t>Ch 11, “Designing Print &amp; Online Documents”</w:t>
+            </w:r>
+          </w:p>
         </w:tc>
       </w:tr>
       <w:tr>
@@ -5831,21 +5826,15 @@
               <w:t>Dec 9: Exam opens at 12:00 AM</w:t>
             </w:r>
           </w:p>
-          <w:p>
-            <w:pPr>
-              <w:rPr>
-                <w:sz w:val="18"/>
-                <w:szCs w:val="18"/>
-              </w:rPr>
-            </w:pPr>
-          </w:p>
         </w:tc>
         <w:tc>
           <w:tcPr>
-            <w:tcW w:w="2610" w:type="dxa"/>
+            <w:tcW w:w="7560" w:type="dxa"/>
+            <w:gridSpan w:val="2"/>
           </w:tcPr>
           <w:p>
             <w:pPr>
+              <w:ind w:left="842" w:hanging="842"/>
               <w:rPr>
                 <w:sz w:val="18"/>
                 <w:szCs w:val="18"/>
@@ -5858,20 +5847,6 @@
               </w:rPr>
               <w:t>Dec 14: Exam due by 11:59 PM (No Grace Period)</w:t>
             </w:r>
-          </w:p>
-        </w:tc>
-        <w:tc>
-          <w:tcPr>
-            <w:tcW w:w="4950" w:type="dxa"/>
-          </w:tcPr>
-          <w:p>
-            <w:pPr>
-              <w:ind w:left="842" w:hanging="842"/>
-              <w:rPr>
-                <w:sz w:val="18"/>
-                <w:szCs w:val="18"/>
-              </w:rPr>
-            </w:pPr>
           </w:p>
         </w:tc>
       </w:tr>
@@ -7188,27 +7163,7 @@
                                 <w:sz w:val="24"/>
                                 <w:szCs w:val="24"/>
                               </w:rPr>
-                              <w:t>(</w:t>
-                            </w:r>
-                            <w:proofErr w:type="gramStart"/>
-                            <w:r>
-                              <w:rPr>
-                                <w:rFonts w:ascii="Acherus Grotesque Medium" w:hAnsi="Acherus Grotesque Medium"/>
-                                <w:color w:val="FFFFFF" w:themeColor="background1"/>
-                                <w:sz w:val="24"/>
-                                <w:szCs w:val="24"/>
-                              </w:rPr>
-                              <w:t>no</w:t>
-                            </w:r>
-                            <w:proofErr w:type="gramEnd"/>
-                            <w:r>
-                              <w:rPr>
-                                <w:rFonts w:ascii="Acherus Grotesque Medium" w:hAnsi="Acherus Grotesque Medium"/>
-                                <w:color w:val="FFFFFF" w:themeColor="background1"/>
-                                <w:sz w:val="24"/>
-                                <w:szCs w:val="24"/>
-                              </w:rPr>
-                              <w:t xml:space="preserve"> questions asked)</w:t>
+                              <w:t>(no questions asked)</w:t>
                             </w:r>
                           </w:p>
                         </w:txbxContent>
@@ -9199,21 +9154,7 @@
         <w:rPr>
           <w:rFonts w:eastAsia="Arial"/>
         </w:rPr>
-        <w:t xml:space="preserve">, </w:t>
-      </w:r>
-      <w:proofErr w:type="gramStart"/>
-      <w:r>
-        <w:rPr>
-          <w:rFonts w:eastAsia="Arial"/>
-        </w:rPr>
-        <w:t>mortar</w:t>
-      </w:r>
-      <w:proofErr w:type="gramEnd"/>
-      <w:r>
-        <w:rPr>
-          <w:rFonts w:eastAsia="Arial"/>
-        </w:rPr>
-        <w:t xml:space="preserve"> and pestle)</w:t>
+        <w:t>, mortar and pestle)</w:t>
       </w:r>
       <w:r>
         <w:rPr>
@@ -14991,19 +14932,11 @@
               </w:rPr>
               <w:br/>
             </w:r>
-            <w:proofErr w:type="spellStart"/>
             <w:r>
               <w:rPr>
                 <w:lang w:val="en"/>
               </w:rPr>
-              <w:t>Schedule</w:t>
-            </w:r>
-            <w:proofErr w:type="spellEnd"/>
-            <w:r>
-              <w:rPr>
-                <w:lang w:val="en"/>
-              </w:rPr>
-              <w:t xml:space="preserve"> </w:t>
+              <w:t xml:space="preserve">Schedule </w:t>
             </w:r>
             <w:r>
               <w:rPr>
@@ -15674,25 +15607,7 @@
           <w:sz w:val="16"/>
           <w:szCs w:val="16"/>
         </w:rPr>
-        <w:t xml:space="preserve">Print or </w:t>
-      </w:r>
-      <w:proofErr w:type="spellStart"/>
-      <w:r>
-        <w:rPr>
-          <w:rFonts w:ascii="Acherus Grotesque Light" w:hAnsi="Acherus Grotesque Light" w:cs="Calibri"/>
-          <w:sz w:val="16"/>
-          <w:szCs w:val="16"/>
-        </w:rPr>
-        <w:t>ebook</w:t>
-      </w:r>
-      <w:proofErr w:type="spellEnd"/>
-      <w:r>
-        <w:rPr>
-          <w:rFonts w:ascii="Acherus Grotesque Light" w:hAnsi="Acherus Grotesque Light" w:cs="Calibri"/>
-          <w:sz w:val="16"/>
-          <w:szCs w:val="16"/>
-        </w:rPr>
-        <w:t xml:space="preserve"> of 13th ed. is fine. Other editions may work, but page numbers will differ. I can</w:t>
+        <w:t>Print or ebook of 13th ed. is fine. Other editions may work, but page numbers will differ. I can</w:t>
       </w:r>
       <w:r>
         <w:rPr>
@@ -15852,7 +15767,7 @@
         <v:path o:extrusionok="f" gradientshapeok="t" o:connecttype="rect"/>
         <o:lock v:ext="edit" aspectratio="t"/>
       </v:shapetype>
-      <v:shape id="_x0000_i1037" type="#_x0000_t75" alt="Yes" style="width:12pt;height:12pt;visibility:visible;mso-wrap-style:square" o:bullet="t">
+      <v:shape id="_x0000_i1040" type="#_x0000_t75" alt="Yes" style="width:12pt;height:12pt;visibility:visible;mso-wrap-style:square" o:bullet="t">
         <v:imagedata r:id="rId1" o:title="Yes"/>
       </v:shape>
     </w:pict>

</xml_diff>

<commit_message>
updating cook counseling center info
</commit_message>
<xml_diff>
--- a/TechComm/semester/2022-08-Fall/ShortGuide2TW-Fall22.docx
+++ b/TechComm/semester/2022-08-Fall/ShortGuide2TW-Fall22.docx
@@ -1328,10 +1328,10 @@
         <w:t xml:space="preserve"> </w:t>
       </w:r>
       <w:r>
-        <w:t>August 1</w:t>
-      </w:r>
-      <w:r>
-        <w:t>4</w:t>
+        <w:t xml:space="preserve">August </w:t>
+      </w:r>
+      <w:r>
+        <w:t>22</w:t>
       </w:r>
       <w:r>
         <w:t>, 2022</w:t>
@@ -3735,14 +3735,14 @@
           <w:i/>
           <w:iCs/>
         </w:rPr>
-        <w:t xml:space="preserve"> August 1</w:t>
+        <w:t xml:space="preserve"> August </w:t>
       </w:r>
       <w:r>
         <w:rPr>
           <w:i/>
           <w:iCs/>
         </w:rPr>
-        <w:t>4</w:t>
+        <w:t>22</w:t>
       </w:r>
       <w:r>
         <w:rPr>
@@ -4220,6 +4220,13 @@
                 <w:szCs w:val="18"/>
               </w:rPr>
             </w:pPr>
+            <w:r>
+              <w:rPr>
+                <w:sz w:val="18"/>
+                <w:szCs w:val="18"/>
+              </w:rPr>
+              <w:t>Sep 9: Food Label Analysis</w:t>
+            </w:r>
           </w:p>
         </w:tc>
         <w:tc>
@@ -7044,14 +7051,14 @@
         <w:br w:type="page"/>
       </w:r>
     </w:p>
-    <w:bookmarkStart w:id="53" w:name="_Toc104155369"/>
-    <w:bookmarkStart w:id="54" w:name="_Toc109781573"/>
-    <w:bookmarkEnd w:id="49"/>
-    <w:bookmarkEnd w:id="50"/>
     <w:p>
       <w:pPr>
         <w:pStyle w:val="Heading1"/>
       </w:pPr>
+      <w:bookmarkStart w:id="53" w:name="_Toc104155369"/>
+      <w:bookmarkStart w:id="54" w:name="_Toc109781573"/>
+      <w:bookmarkEnd w:id="49"/>
+      <w:bookmarkEnd w:id="50"/>
       <w:r>
         <w:rPr>
           <w:rFonts w:ascii="Acherus Grotesque Medium" w:hAnsi="Acherus Grotesque Medium"/>
@@ -7231,27 +7238,7 @@
                           <w:sz w:val="24"/>
                           <w:szCs w:val="24"/>
                         </w:rPr>
-                        <w:t>(</w:t>
-                      </w:r>
-                      <w:proofErr w:type="gramStart"/>
-                      <w:r>
-                        <w:rPr>
-                          <w:rFonts w:ascii="Acherus Grotesque Medium" w:hAnsi="Acherus Grotesque Medium"/>
-                          <w:color w:val="FFFFFF" w:themeColor="background1"/>
-                          <w:sz w:val="24"/>
-                          <w:szCs w:val="24"/>
-                        </w:rPr>
-                        <w:t>no</w:t>
-                      </w:r>
-                      <w:proofErr w:type="gramEnd"/>
-                      <w:r>
-                        <w:rPr>
-                          <w:rFonts w:ascii="Acherus Grotesque Medium" w:hAnsi="Acherus Grotesque Medium"/>
-                          <w:color w:val="FFFFFF" w:themeColor="background1"/>
-                          <w:sz w:val="24"/>
-                          <w:szCs w:val="24"/>
-                        </w:rPr>
-                        <w:t xml:space="preserve"> questions asked)</w:t>
+                        <w:t>(no questions asked)</w:t>
                       </w:r>
                     </w:p>
                   </w:txbxContent>
@@ -15767,7 +15754,7 @@
         <v:path o:extrusionok="f" gradientshapeok="t" o:connecttype="rect"/>
         <o:lock v:ext="edit" aspectratio="t"/>
       </v:shapetype>
-      <v:shape id="_x0000_i1040" type="#_x0000_t75" alt="Yes" style="width:12pt;height:12pt;visibility:visible;mso-wrap-style:square" o:bullet="t">
+      <v:shape id="_x0000_i1035" type="#_x0000_t75" alt="Yes" style="width:12pt;height:12pt;visibility:visible;mso-wrap-style:square" o:bullet="t">
         <v:imagedata r:id="rId1" o:title="Yes"/>
       </v:shape>
     </w:pict>

</xml_diff>

<commit_message>
correcting error on B grade level, check-ins missing
</commit_message>
<xml_diff>
--- a/TechComm/semester/2022-08-Fall/ShortGuide2TW-Fall22.docx
+++ b/TechComm/semester/2022-08-Fall/ShortGuide2TW-Fall22.docx
@@ -1331,7 +1331,7 @@
         <w:t xml:space="preserve">August </w:t>
       </w:r>
       <w:r>
-        <w:t>22</w:t>
+        <w:t>26</w:t>
       </w:r>
       <w:r>
         <w:t>, 2022</w:t>
@@ -7051,14 +7051,14 @@
         <w:br w:type="page"/>
       </w:r>
     </w:p>
+    <w:bookmarkStart w:id="53" w:name="_Toc104155369"/>
+    <w:bookmarkStart w:id="54" w:name="_Toc109781573"/>
+    <w:bookmarkEnd w:id="49"/>
+    <w:bookmarkEnd w:id="50"/>
     <w:p>
       <w:pPr>
         <w:pStyle w:val="Heading1"/>
       </w:pPr>
-      <w:bookmarkStart w:id="53" w:name="_Toc104155369"/>
-      <w:bookmarkStart w:id="54" w:name="_Toc109781573"/>
-      <w:bookmarkEnd w:id="49"/>
-      <w:bookmarkEnd w:id="50"/>
       <w:r>
         <w:rPr>
           <w:rFonts w:ascii="Acherus Grotesque Medium" w:hAnsi="Acherus Grotesque Medium"/>
@@ -12085,6 +12085,21 @@
               <w:cnfStyle w:val="000000010000" w:firstRow="0" w:lastRow="0" w:firstColumn="0" w:lastColumn="0" w:oddVBand="0" w:evenVBand="0" w:oddHBand="0" w:evenHBand="1" w:firstRowFirstColumn="0" w:firstRowLastColumn="0" w:lastRowFirstColumn="0" w:lastRowLastColumn="0"/>
             </w:pPr>
             <w:r>
+              <w:t>85% of the Check-In Surveys</w:t>
+            </w:r>
+          </w:p>
+          <w:p>
+            <w:pPr>
+              <w:pStyle w:val="ListParagraph"/>
+              <w:numPr>
+                <w:ilvl w:val="0"/>
+                <w:numId w:val="13"/>
+              </w:numPr>
+              <w:spacing w:after="160"/>
+              <w:ind w:left="751"/>
+              <w:cnfStyle w:val="000000010000" w:firstRow="0" w:lastRow="0" w:firstColumn="0" w:lastColumn="0" w:oddVBand="0" w:evenVBand="0" w:oddHBand="0" w:evenHBand="1" w:firstRowFirstColumn="0" w:firstRowLastColumn="0" w:lastRowFirstColumn="0" w:lastRowLastColumn="0"/>
+            </w:pPr>
+            <w:r>
               <w:t xml:space="preserve">85% of the </w:t>
             </w:r>
             <w:r>
@@ -15754,7 +15769,7 @@
         <v:path o:extrusionok="f" gradientshapeok="t" o:connecttype="rect"/>
         <o:lock v:ext="edit" aspectratio="t"/>
       </v:shapetype>
-      <v:shape id="_x0000_i1035" type="#_x0000_t75" alt="Yes" style="width:12pt;height:12pt;visibility:visible;mso-wrap-style:square" o:bullet="t">
+      <v:shape id="_x0000_i1039" type="#_x0000_t75" alt="Yes" style="width:12pt;height:12pt;visibility:visible;mso-wrap-style:square" o:bullet="t">
         <v:imagedata r:id="rId1" o:title="Yes"/>
       </v:shape>
     </w:pict>

</xml_diff>